<commit_message>
Added anonymous submission manuscript for PS
</commit_message>
<xml_diff>
--- a/article/ap_sposito.docx
+++ b/article/ap_sposito.docx
@@ -74,26 +74,6 @@
       </w:r>
       <w:r>
         <w:t xml:space="preserve">States</w:t>
-      </w:r>
-    </w:p>
-    <w:p>
-      <w:pPr>
-        <w:pStyle w:val="Date"/>
-      </w:pPr>
-      <w:r>
-        <w:t xml:space="preserve">18</w:t>
-      </w:r>
-      <w:r>
-        <w:t xml:space="preserve"> </w:t>
-      </w:r>
-      <w:r>
-        <w:t xml:space="preserve">July</w:t>
-      </w:r>
-      <w:r>
-        <w:t xml:space="preserve"> </w:t>
-      </w:r>
-      <w:r>
-        <w:t xml:space="preserve">2023</w:t>
       </w:r>
     </w:p>
     <w:p>

</xml_diff>